<commit_message>
Add changes do Index and Database
</commit_message>
<xml_diff>
--- a/WordCreator/Files/Denys  Kutsenko.docx
+++ b/WordCreator/Files/Denys  Kutsenko.docx
@@ -64,7 +64,7 @@
           <w:sz w:val="22"/>
           <w:szCs w:val="22"/>
         </w:rPr>
-        <w:t>Krakowie</w:t>
+        <w:t>Gdańsku</w:t>
       </w:r>
       <w:r>
         <w:rPr>
@@ -96,7 +96,7 @@
           <w:sz w:val="22"/>
           <w:szCs w:val="22"/>
         </w:rPr>
-        <w:t>05.05.5555</w:t>
+        <w:t>24.09.2020</w:t>
       </w:r>
       <w:r>
         <w:rPr>
@@ -309,7 +309,7 @@
         <w:rPr>
           <w:rFonts w:asciiTheme="minorHAnsi" w:hAnsiTheme="minorHAnsi"/>
         </w:rPr>
-        <w:t>05.05.5555</w:t>
+        <w:t>24.09.2020</w:t>
       </w:r>
       <w:r>
         <w:rPr>
@@ -843,7 +843,7 @@
         <w:rPr>
           <w:rFonts w:asciiTheme="minorHAnsi" w:hAnsiTheme="minorHAnsi"/>
         </w:rPr>
-        <w:t>Krakowie</w:t>
+        <w:t>Gdańsku</w:t>
       </w:r>
       <w:r>
         <w:t xml:space="preserve">, dnia  </w:t>
@@ -852,7 +852,7 @@
         <w:rPr>
           <w:rFonts w:asciiTheme="minorHAnsi" w:hAnsiTheme="minorHAnsi"/>
         </w:rPr>
-        <w:t>05.05.5555</w:t>
+        <w:t>24.09.2020</w:t>
       </w:r>
       <w:r>
         <w:t xml:space="preserve"> </w:t>
@@ -915,7 +915,7 @@
         <w:rPr>
           <w:rFonts w:asciiTheme="minorHAnsi" w:hAnsiTheme="minorHAnsi"/>
         </w:rPr>
-        <w:t>05.05.5555</w:t>
+        <w:t>24.09.2020</w:t>
       </w:r>
       <w:r>
         <w:t xml:space="preserve"> </w:t>
@@ -1078,7 +1078,7 @@
           <w:b/>
           <w:lang w:val="en-US"/>
         </w:rPr>
-        <w:t>HP ElitBook 1030</w:t>
+        <w:t>Lenovo ThinkBook 13s</w:t>
       </w:r>
       <w:r>
         <w:rPr>
@@ -1464,7 +1464,7 @@
             <a:graphicData uri="http://schemas.openxmlformats.org/drawingml/2006/picture">
               <pic:pic xmlns:pic="http://schemas.openxmlformats.org/drawingml/2006/picture">
                 <pic:nvPicPr>
-                  <pic:cNvPr id="284442857" name="Obraz 7"/>
+                  <pic:cNvPr id="854777759" name="Obraz 7"/>
                   <pic:cNvPicPr>
                     <a:picLocks noChangeAspect="1" noChangeArrowheads="1"/>
                   </pic:cNvPicPr>
@@ -1636,7 +1636,7 @@
             <a:graphicData uri="http://schemas.openxmlformats.org/drawingml/2006/picture">
               <pic:pic xmlns:pic="http://schemas.openxmlformats.org/drawingml/2006/picture">
                 <pic:nvPicPr>
-                  <pic:cNvPr id="1699242276" name="Obraz 6"/>
+                  <pic:cNvPr id="113247587" name="Obraz 6"/>
                   <pic:cNvPicPr>
                     <a:picLocks noChangeAspect="1" noChangeArrowheads="1"/>
                   </pic:cNvPicPr>

</xml_diff>